<commit_message>
Teilaufgaben und Meilensteine in Projektplan.docx hinzugefuegt
</commit_message>
<xml_diff>
--- a/Projektplan.docx
+++ b/Projektplan.docx
@@ -69,9 +69,7 @@
       </w:pPr>
       <w:r>
         <w:rPr/>
-        <w:t>Projekttitel</w:t>
-        <w:br/>
-        <w:t>Der vorläufige Arbeitstitel für das Projekt ist 'Werwolf'</w:t>
+        <w:t>User stories erstellen</w:t>
       </w:r>
     </w:p>
     <w:p>
@@ -86,7 +84,37 @@
       </w:pPr>
       <w:r>
         <w:rPr/>
-        <w:t>Teilaufgaben</w:t>
+        <w:t>Projektplan erstellen</w:t>
+      </w:r>
+    </w:p>
+    <w:p>
+      <w:pPr>
+        <w:pStyle w:val="Normal"/>
+        <w:numPr>
+          <w:ilvl w:val="1"/>
+          <w:numId w:val="1"/>
+        </w:numPr>
+        <w:jc w:val="left"/>
+        <w:rPr/>
+      </w:pPr>
+      <w:r>
+        <w:rPr/>
+        <w:t>Anforderungen festlegen</w:t>
+      </w:r>
+    </w:p>
+    <w:p>
+      <w:pPr>
+        <w:pStyle w:val="Normal"/>
+        <w:numPr>
+          <w:ilvl w:val="1"/>
+          <w:numId w:val="1"/>
+        </w:numPr>
+        <w:jc w:val="left"/>
+        <w:rPr/>
+      </w:pPr>
+      <w:r>
+        <w:rPr/>
+        <w:t>Implementierung</w:t>
       </w:r>
     </w:p>
     <w:p>
@@ -101,7 +129,52 @@
       </w:pPr>
       <w:r>
         <w:rPr/>
-        <w:t>User stories erstellen</w:t>
+        <w:t>UI erstellen</w:t>
+      </w:r>
+    </w:p>
+    <w:p>
+      <w:pPr>
+        <w:pStyle w:val="Normal"/>
+        <w:numPr>
+          <w:ilvl w:val="3"/>
+          <w:numId w:val="1"/>
+        </w:numPr>
+        <w:jc w:val="left"/>
+        <w:rPr/>
+      </w:pPr>
+      <w:r>
+        <w:rPr/>
+        <w:t>Main Activity</w:t>
+      </w:r>
+    </w:p>
+    <w:p>
+      <w:pPr>
+        <w:pStyle w:val="Normal"/>
+        <w:numPr>
+          <w:ilvl w:val="3"/>
+          <w:numId w:val="1"/>
+        </w:numPr>
+        <w:jc w:val="left"/>
+        <w:rPr/>
+      </w:pPr>
+      <w:r>
+        <w:rPr/>
+        <w:t>Settings Activity</w:t>
+      </w:r>
+    </w:p>
+    <w:p>
+      <w:pPr>
+        <w:pStyle w:val="Normal"/>
+        <w:numPr>
+          <w:ilvl w:val="3"/>
+          <w:numId w:val="1"/>
+        </w:numPr>
+        <w:jc w:val="left"/>
+        <w:rPr/>
+      </w:pPr>
+      <w:r>
+        <w:rPr/>
+        <w:t>Spiel Activity</w:t>
       </w:r>
     </w:p>
     <w:p>
@@ -116,7 +189,82 @@
       </w:pPr>
       <w:r>
         <w:rPr/>
-        <w:t>Projektplan erstellen</w:t>
+        <w:t>Implementierung des Spiels</w:t>
+      </w:r>
+    </w:p>
+    <w:p>
+      <w:pPr>
+        <w:pStyle w:val="Normal"/>
+        <w:numPr>
+          <w:ilvl w:val="3"/>
+          <w:numId w:val="1"/>
+        </w:numPr>
+        <w:jc w:val="left"/>
+        <w:rPr/>
+      </w:pPr>
+      <w:r>
+        <w:rPr/>
+        <w:t>Interaktionsmöglichkeiten implementieren</w:t>
+      </w:r>
+    </w:p>
+    <w:p>
+      <w:pPr>
+        <w:pStyle w:val="Normal"/>
+        <w:numPr>
+          <w:ilvl w:val="3"/>
+          <w:numId w:val="1"/>
+        </w:numPr>
+        <w:jc w:val="left"/>
+        <w:rPr/>
+      </w:pPr>
+      <w:r>
+        <w:rPr/>
+        <w:t>Kommunikationsmöglichkeiten implementieren</w:t>
+      </w:r>
+    </w:p>
+    <w:p>
+      <w:pPr>
+        <w:pStyle w:val="Normal"/>
+        <w:numPr>
+          <w:ilvl w:val="3"/>
+          <w:numId w:val="1"/>
+        </w:numPr>
+        <w:jc w:val="left"/>
+        <w:rPr/>
+      </w:pPr>
+      <w:r>
+        <w:rPr/>
+        <w:t>Karten erstellen</w:t>
+      </w:r>
+    </w:p>
+    <w:p>
+      <w:pPr>
+        <w:pStyle w:val="Normal"/>
+        <w:numPr>
+          <w:ilvl w:val="3"/>
+          <w:numId w:val="1"/>
+        </w:numPr>
+        <w:jc w:val="left"/>
+        <w:rPr/>
+      </w:pPr>
+      <w:r>
+        <w:rPr/>
+        <w:t>Regeln festlegen und hinzufügen</w:t>
+      </w:r>
+    </w:p>
+    <w:p>
+      <w:pPr>
+        <w:pStyle w:val="Normal"/>
+        <w:numPr>
+          <w:ilvl w:val="3"/>
+          <w:numId w:val="1"/>
+        </w:numPr>
+        <w:jc w:val="left"/>
+        <w:rPr/>
+      </w:pPr>
+      <w:r>
+        <w:rPr/>
+        <w:t>verschiedene Sichten für Spieler/Spielleiter erstellen</w:t>
       </w:r>
     </w:p>
     <w:p>
@@ -131,22 +279,52 @@
       </w:pPr>
       <w:r>
         <w:rPr/>
-        <w:t>Anforderungen festlegen</w:t>
-      </w:r>
-    </w:p>
-    <w:p>
-      <w:pPr>
-        <w:pStyle w:val="Normal"/>
-        <w:numPr>
-          <w:ilvl w:val="2"/>
-          <w:numId w:val="1"/>
-        </w:numPr>
-        <w:jc w:val="left"/>
-        <w:rPr/>
-      </w:pPr>
-      <w:r>
-        <w:rPr/>
-        <w:t>Implementierung</w:t>
+        <w:t>Webserver</w:t>
+      </w:r>
+    </w:p>
+    <w:p>
+      <w:pPr>
+        <w:pStyle w:val="Normal"/>
+        <w:numPr>
+          <w:ilvl w:val="3"/>
+          <w:numId w:val="1"/>
+        </w:numPr>
+        <w:jc w:val="left"/>
+        <w:rPr/>
+      </w:pPr>
+      <w:r>
+        <w:rPr/>
+        <w:t>anlegen</w:t>
+      </w:r>
+    </w:p>
+    <w:p>
+      <w:pPr>
+        <w:pStyle w:val="Normal"/>
+        <w:numPr>
+          <w:ilvl w:val="3"/>
+          <w:numId w:val="1"/>
+        </w:numPr>
+        <w:jc w:val="left"/>
+        <w:rPr/>
+      </w:pPr>
+      <w:r>
+        <w:rPr/>
+        <w:t>externen Zugriff regeln</w:t>
+      </w:r>
+    </w:p>
+    <w:p>
+      <w:pPr>
+        <w:pStyle w:val="Normal"/>
+        <w:numPr>
+          <w:ilvl w:val="3"/>
+          <w:numId w:val="1"/>
+        </w:numPr>
+        <w:jc w:val="left"/>
+        <w:rPr/>
+      </w:pPr>
+      <w:r>
+        <w:rPr/>
+        <w:t>Synchronisation mit Geräten ermöglichen</w:t>
       </w:r>
     </w:p>
     <w:p>
@@ -175,6 +353,62 @@
       <w:r>
         <w:rPr/>
         <w:t>Terminplanung</w:t>
+      </w:r>
+    </w:p>
+    <w:p>
+      <w:pPr>
+        <w:pStyle w:val="Normal"/>
+        <w:numPr>
+          <w:ilvl w:val="1"/>
+          <w:numId w:val="1"/>
+        </w:numPr>
+        <w:rPr/>
+      </w:pPr>
+      <w:r>
+        <w:rPr/>
+        <w:t>Meilenstein 1: Projektplan fertig stellen</w:t>
+      </w:r>
+    </w:p>
+    <w:p>
+      <w:pPr>
+        <w:pStyle w:val="Normal"/>
+        <w:numPr>
+          <w:ilvl w:val="1"/>
+          <w:numId w:val="1"/>
+        </w:numPr>
+        <w:rPr/>
+      </w:pPr>
+      <w:r>
+        <w:rPr/>
+        <w:t>Meilenstein 2: Design erstellen</w:t>
+      </w:r>
+    </w:p>
+    <w:p>
+      <w:pPr>
+        <w:pStyle w:val="Normal"/>
+        <w:numPr>
+          <w:ilvl w:val="1"/>
+          <w:numId w:val="1"/>
+        </w:numPr>
+        <w:rPr/>
+      </w:pPr>
+      <w:r>
+        <w:rPr/>
+        <w:t>Meilenstein 3: Spiel implementieren</w:t>
+      </w:r>
+    </w:p>
+    <w:p>
+      <w:pPr>
+        <w:pStyle w:val="Normal"/>
+        <w:numPr>
+          <w:ilvl w:val="1"/>
+          <w:numId w:val="1"/>
+        </w:numPr>
+        <w:rPr/>
+      </w:pPr>
+      <w:r>
+        <w:rPr/>
+        <w:t>Meilenstein 4: Kommunikation über Webserver ermöglichen</w:t>
       </w:r>
     </w:p>
     <w:p>
@@ -221,6 +455,7 @@
       <w:pgNumType w:fmt="decimal"/>
       <w:formProt w:val="false"/>
       <w:textDirection w:val="lrTb"/>
+      <w:docGrid w:type="default" w:linePitch="240" w:charSpace="4294961151"/>
     </w:sectPr>
   </w:body>
 </w:document>
@@ -486,23 +721,18 @@
     <w:pPr>
       <w:widowControl w:val="false"/>
       <w:suppressAutoHyphens w:val="true"/>
-      <w:kinsoku w:val="true"/>
-      <w:overflowPunct w:val="true"/>
-      <w:autoSpaceDE w:val="true"/>
+      <w:overflowPunct w:val="false"/>
       <w:bidi w:val="0"/>
       <w:spacing w:lineRule="auto" w:line="360"/>
+      <w:jc w:val="left"/>
     </w:pPr>
     <w:rPr>
       <w:rFonts w:ascii="Liberation Serif" w:hAnsi="Liberation Serif" w:eastAsia="Droid Sans Fallback" w:cs="FreeSans"/>
-      <w:color w:val="auto"/>
+      <w:color w:val="00000A"/>
       <w:sz w:val="24"/>
       <w:szCs w:val="24"/>
       <w:lang w:val="en-US" w:eastAsia="zh-CN" w:bidi="hi-IN"/>
     </w:rPr>
-  </w:style>
-  <w:style w:type="character" w:styleId="NumberingSymbols">
-    <w:name w:val="Numbering Symbols"/>
-    <w:rPr/>
   </w:style>
   <w:style w:type="character" w:styleId="Bullets">
     <w:name w:val="Bullets"/>

</xml_diff>

<commit_message>
Detailliertere Aufgaben im Projektplan
</commit_message>
<xml_diff>
--- a/Projektplan.docx
+++ b/Projektplan.docx
@@ -54,7 +54,7 @@
       </w:pPr>
       <w:r>
         <w:rPr/>
-        <w:t>Aufgabenlplanung</w:t>
+        <w:t xml:space="preserve">Aufgabenlplanung </w:t>
       </w:r>
     </w:p>
     <w:p>
@@ -151,6 +151,36 @@
       <w:pPr>
         <w:pStyle w:val="Normal"/>
         <w:numPr>
+          <w:ilvl w:val="4"/>
+          <w:numId w:val="1"/>
+        </w:numPr>
+        <w:jc w:val="left"/>
+        <w:rPr/>
+      </w:pPr>
+      <w:r>
+        <w:rPr/>
+        <w:t>Hintergrundbild</w:t>
+      </w:r>
+    </w:p>
+    <w:p>
+      <w:pPr>
+        <w:pStyle w:val="Normal"/>
+        <w:numPr>
+          <w:ilvl w:val="4"/>
+          <w:numId w:val="1"/>
+        </w:numPr>
+        <w:jc w:val="left"/>
+        <w:rPr/>
+      </w:pPr>
+      <w:r>
+        <w:rPr/>
+        <w:t>Buttons</w:t>
+      </w:r>
+    </w:p>
+    <w:p>
+      <w:pPr>
+        <w:pStyle w:val="Normal"/>
+        <w:numPr>
           <w:ilvl w:val="3"/>
           <w:numId w:val="1"/>
         </w:numPr>
@@ -181,6 +211,36 @@
       <w:pPr>
         <w:pStyle w:val="Normal"/>
         <w:numPr>
+          <w:ilvl w:val="4"/>
+          <w:numId w:val="1"/>
+        </w:numPr>
+        <w:jc w:val="left"/>
+        <w:rPr/>
+      </w:pPr>
+      <w:r>
+        <w:rPr/>
+        <w:t>Ansicht mit allen Spielern</w:t>
+      </w:r>
+    </w:p>
+    <w:p>
+      <w:pPr>
+        <w:pStyle w:val="Normal"/>
+        <w:numPr>
+          <w:ilvl w:val="4"/>
+          <w:numId w:val="1"/>
+        </w:numPr>
+        <w:jc w:val="left"/>
+        <w:rPr/>
+      </w:pPr>
+      <w:r>
+        <w:rPr/>
+        <w:t>tägliche Abstimmung visualisieren</w:t>
+      </w:r>
+    </w:p>
+    <w:p>
+      <w:pPr>
+        <w:pStyle w:val="Normal"/>
+        <w:numPr>
           <w:ilvl w:val="2"/>
           <w:numId w:val="1"/>
         </w:numPr>
@@ -264,7 +324,45 @@
       </w:pPr>
       <w:r>
         <w:rPr/>
-        <w:t>verschiedene Sichten für Spieler/Spielleiter erstellen</w:t>
+        <w:t xml:space="preserve">verschiedene Sichten </w:t>
+      </w:r>
+      <w:r>
+        <w:rPr/>
+        <w:t>und Rechte</w:t>
+      </w:r>
+      <w:r>
+        <w:rPr/>
+        <w:t xml:space="preserve"> für Spieler/Spielleiter erstellen</w:t>
+      </w:r>
+    </w:p>
+    <w:p>
+      <w:pPr>
+        <w:pStyle w:val="Normal"/>
+        <w:numPr>
+          <w:ilvl w:val="4"/>
+          <w:numId w:val="1"/>
+        </w:numPr>
+        <w:jc w:val="left"/>
+        <w:rPr/>
+      </w:pPr>
+      <w:r>
+        <w:rPr/>
+        <w:t>Spielleiter wählt Tag- und Nachtphase</w:t>
+      </w:r>
+    </w:p>
+    <w:p>
+      <w:pPr>
+        <w:pStyle w:val="Normal"/>
+        <w:numPr>
+          <w:ilvl w:val="4"/>
+          <w:numId w:val="1"/>
+        </w:numPr>
+        <w:jc w:val="left"/>
+        <w:rPr/>
+      </w:pPr>
+      <w:r>
+        <w:rPr/>
+        <w:t>Spielleiter kann Informationen für bestimmte Spieler freigeben</w:t>
       </w:r>
     </w:p>
     <w:p>
@@ -380,7 +478,15 @@
       </w:pPr>
       <w:r>
         <w:rPr/>
-        <w:t>Meilenstein 2: Design erstellen</w:t>
+        <w:t xml:space="preserve">Meilenstein 2: </w:t>
+      </w:r>
+      <w:r>
+        <w:rPr/>
+        <w:t>UI</w:t>
+      </w:r>
+      <w:r>
+        <w:rPr/>
+        <w:t xml:space="preserve"> erstellen</w:t>
       </w:r>
     </w:p>
     <w:p>
@@ -394,7 +500,15 @@
       </w:pPr>
       <w:r>
         <w:rPr/>
-        <w:t>Meilenstein 3: Spiel implementieren</w:t>
+        <w:t xml:space="preserve">Meilenstein 3: </w:t>
+      </w:r>
+      <w:r>
+        <w:rPr/>
+        <w:t>Spiel i</w:t>
+      </w:r>
+      <w:r>
+        <w:rPr/>
+        <w:t>mplementieren</w:t>
       </w:r>
     </w:p>
     <w:p>

</xml_diff>